<commit_message>
DOM adding element and cloning
</commit_message>
<xml_diff>
--- a/Javascript/Javascript_Maximilliam.docx
+++ b/Javascript/Javascript_Maximilliam.docx
@@ -389,7 +389,6 @@
         <w:t xml:space="preserve">const ul = </w:t>
       </w:r>
       <w:proofErr w:type="spellStart"/>
-      <w:proofErr w:type="gramStart"/>
       <w:r>
         <w:rPr>
           <w:lang w:bidi="fa-IR"/>
@@ -397,7 +396,6 @@
         <w:t>document.querySelector</w:t>
       </w:r>
       <w:proofErr w:type="spellEnd"/>
-      <w:proofErr w:type="gramEnd"/>
       <w:r>
         <w:rPr>
           <w:lang w:bidi="fa-IR"/>
@@ -412,7 +410,6 @@
         </w:rPr>
       </w:pPr>
       <w:proofErr w:type="spellStart"/>
-      <w:proofErr w:type="gramStart"/>
       <w:r>
         <w:rPr>
           <w:b/>
@@ -422,7 +419,6 @@
         <w:t>ul.children</w:t>
       </w:r>
       <w:proofErr w:type="spellEnd"/>
-      <w:proofErr w:type="gramEnd"/>
       <w:r>
         <w:rPr>
           <w:lang w:bidi="fa-IR"/>
@@ -467,7 +463,6 @@
         </w:rPr>
       </w:pPr>
       <w:proofErr w:type="spellStart"/>
-      <w:proofErr w:type="gramStart"/>
       <w:r>
         <w:rPr>
           <w:b/>
@@ -477,7 +472,6 @@
         <w:t>ul.closest</w:t>
       </w:r>
       <w:proofErr w:type="spellEnd"/>
-      <w:proofErr w:type="gramEnd"/>
       <w:r>
         <w:rPr>
           <w:b/>
@@ -564,7 +558,6 @@
         </w:rPr>
       </w:pPr>
       <w:proofErr w:type="spellStart"/>
-      <w:proofErr w:type="gramStart"/>
       <w:r>
         <w:rPr>
           <w:b/>
@@ -574,7 +567,6 @@
         <w:t>ul.previousElementSibling</w:t>
       </w:r>
       <w:proofErr w:type="spellEnd"/>
-      <w:proofErr w:type="gramEnd"/>
       <w:r>
         <w:rPr>
           <w:b/>
@@ -681,15 +673,7 @@
                     <w:ind w:left="0" w:firstLine="0"/>
                   </w:pPr>
                   <w:r>
-                    <w:t>3- Style property names are based on CSS properties but have adjusted names (</w:t>
-                  </w:r>
-                  <w:proofErr w:type="gramStart"/>
-                  <w:r>
-                    <w:t>e.g.</w:t>
-                  </w:r>
-                  <w:proofErr w:type="gramEnd"/>
-                  <w:r>
-                    <w:t xml:space="preserve"> </w:t>
+                    <w:t xml:space="preserve">3- Style property names are based on CSS properties but have adjusted names (e.g. </w:t>
                   </w:r>
                   <w:r>
                     <w:t>backgroundColor)</w:t>
@@ -990,7 +974,6 @@
         <w:t xml:space="preserve">The classList has methods like: </w:t>
       </w:r>
       <w:proofErr w:type="spellStart"/>
-      <w:proofErr w:type="gramStart"/>
       <w:r>
         <w:rPr>
           <w:lang w:bidi="fa-IR"/>
@@ -1002,14 +985,7 @@
         <w:rPr>
           <w:lang w:bidi="fa-IR"/>
         </w:rPr>
-        <w:t xml:space="preserve"> ,</w:t>
-      </w:r>
-      <w:proofErr w:type="gramEnd"/>
-      <w:r>
-        <w:rPr>
-          <w:lang w:bidi="fa-IR"/>
-        </w:rPr>
-        <w:t xml:space="preserve"> </w:t>
+        <w:t xml:space="preserve"> , </w:t>
       </w:r>
       <w:proofErr w:type="spellStart"/>
       <w:r>
@@ -1139,7 +1115,6 @@
         <w:t xml:space="preserve">const list = </w:t>
       </w:r>
       <w:proofErr w:type="spellStart"/>
-      <w:proofErr w:type="gramStart"/>
       <w:r>
         <w:rPr>
           <w:lang w:bidi="fa-IR"/>
@@ -1147,7 +1122,6 @@
         <w:t>document.querySelector</w:t>
       </w:r>
       <w:proofErr w:type="spellEnd"/>
-      <w:proofErr w:type="gramEnd"/>
       <w:r>
         <w:rPr>
           <w:lang w:bidi="fa-IR"/>
@@ -1163,7 +1137,6 @@
         </w:rPr>
       </w:pPr>
       <w:proofErr w:type="spellStart"/>
-      <w:proofErr w:type="gramStart"/>
       <w:r>
         <w:rPr>
           <w:lang w:bidi="fa-IR"/>
@@ -1171,7 +1144,6 @@
         <w:t>list.innerHTML</w:t>
       </w:r>
       <w:proofErr w:type="spellEnd"/>
-      <w:proofErr w:type="gramEnd"/>
       <w:r>
         <w:rPr>
           <w:lang w:bidi="fa-IR"/>
@@ -1514,6 +1486,911 @@
           <w:lang w:bidi="fa-IR"/>
         </w:rPr>
         <w:t>’,’&lt;p&gt;Something&lt;/p&gt;’)</w:t>
+      </w:r>
+    </w:p>
+    <w:p>
+      <w:pPr>
+        <w:pStyle w:val="Heading2"/>
+        <w:rPr>
+          <w:lang w:bidi="fa-IR"/>
+        </w:rPr>
+      </w:pPr>
+      <w:r>
+        <w:rPr>
+          <w:lang w:bidi="fa-IR"/>
+        </w:rPr>
+        <w:t xml:space="preserve">Adding element via </w:t>
+      </w:r>
+      <w:proofErr w:type="spellStart"/>
+      <w:r>
+        <w:rPr>
+          <w:lang w:bidi="fa-IR"/>
+        </w:rPr>
+        <w:t>createElement</w:t>
+      </w:r>
+      <w:proofErr w:type="spellEnd"/>
+      <w:r>
+        <w:rPr>
+          <w:lang w:bidi="fa-IR"/>
+        </w:rPr>
+        <w:t>()</w:t>
+      </w:r>
+    </w:p>
+    <w:p>
+      <w:pPr>
+        <w:pStyle w:val="Code"/>
+        <w:rPr>
+          <w:lang w:bidi="fa-IR"/>
+        </w:rPr>
+      </w:pPr>
+      <w:r>
+        <w:rPr>
+          <w:lang w:bidi="fa-IR"/>
+        </w:rPr>
+        <w:t xml:space="preserve">const </w:t>
+      </w:r>
+      <w:proofErr w:type="spellStart"/>
+      <w:r>
+        <w:rPr>
+          <w:lang w:bidi="fa-IR"/>
+        </w:rPr>
+        <w:t>newEle</w:t>
+      </w:r>
+      <w:proofErr w:type="spellEnd"/>
+      <w:r>
+        <w:rPr>
+          <w:lang w:bidi="fa-IR"/>
+        </w:rPr>
+        <w:t xml:space="preserve"> = </w:t>
+      </w:r>
+      <w:proofErr w:type="spellStart"/>
+      <w:r>
+        <w:rPr>
+          <w:lang w:bidi="fa-IR"/>
+        </w:rPr>
+        <w:t>document.createElement</w:t>
+      </w:r>
+      <w:proofErr w:type="spellEnd"/>
+      <w:r>
+        <w:rPr>
+          <w:lang w:bidi="fa-IR"/>
+        </w:rPr>
+        <w:t>(“li”);</w:t>
+      </w:r>
+    </w:p>
+    <w:p>
+      <w:pPr>
+        <w:rPr>
+          <w:lang w:bidi="fa-IR"/>
+        </w:rPr>
+      </w:pPr>
+      <w:r>
+        <w:rPr>
+          <w:lang w:bidi="fa-IR"/>
+        </w:rPr>
+        <w:t xml:space="preserve">By using above line we have an element inside </w:t>
+      </w:r>
+      <w:proofErr w:type="spellStart"/>
+      <w:r>
+        <w:rPr>
+          <w:lang w:bidi="fa-IR"/>
+        </w:rPr>
+        <w:t>newEle</w:t>
+      </w:r>
+      <w:proofErr w:type="spellEnd"/>
+      <w:r>
+        <w:rPr>
+          <w:lang w:bidi="fa-IR"/>
+        </w:rPr>
+        <w:t xml:space="preserve"> , but it is not inserted anywhere, So we should do this:</w:t>
+      </w:r>
+    </w:p>
+    <w:p>
+      <w:pPr>
+        <w:pStyle w:val="Code"/>
+        <w:rPr>
+          <w:lang w:bidi="fa-IR"/>
+        </w:rPr>
+      </w:pPr>
+      <w:r>
+        <w:rPr>
+          <w:lang w:bidi="fa-IR"/>
+        </w:rPr>
+        <w:t xml:space="preserve">const ul = </w:t>
+      </w:r>
+      <w:proofErr w:type="spellStart"/>
+      <w:r>
+        <w:rPr>
+          <w:lang w:bidi="fa-IR"/>
+        </w:rPr>
+        <w:t>document.querySelector</w:t>
+      </w:r>
+      <w:proofErr w:type="spellEnd"/>
+      <w:r>
+        <w:rPr>
+          <w:lang w:bidi="fa-IR"/>
+        </w:rPr>
+        <w:t>(“ul”);</w:t>
+      </w:r>
+    </w:p>
+    <w:p>
+      <w:pPr>
+        <w:pStyle w:val="Code"/>
+        <w:rPr>
+          <w:lang w:bidi="fa-IR"/>
+        </w:rPr>
+      </w:pPr>
+      <w:proofErr w:type="spellStart"/>
+      <w:r>
+        <w:rPr>
+          <w:lang w:bidi="fa-IR"/>
+        </w:rPr>
+        <w:t>ul.appendChild</w:t>
+      </w:r>
+      <w:proofErr w:type="spellEnd"/>
+      <w:r>
+        <w:rPr>
+          <w:lang w:bidi="fa-IR"/>
+        </w:rPr>
+        <w:t>(</w:t>
+      </w:r>
+      <w:r>
+        <w:rPr>
+          <w:lang w:bidi="fa-IR"/>
+        </w:rPr>
+        <w:t>newel</w:t>
+      </w:r>
+    </w:p>
+    <w:p>
+      <w:pPr>
+        <w:rPr>
+          <w:lang w:bidi="fa-IR"/>
+        </w:rPr>
+      </w:pPr>
+      <w:r>
+        <w:rPr>
+          <w:lang w:bidi="fa-IR"/>
+        </w:rPr>
+        <w:t>There is another code for adding things in the DOM which is “append” like:</w:t>
+      </w:r>
+    </w:p>
+    <w:p>
+      <w:pPr>
+        <w:pStyle w:val="Code"/>
+        <w:rPr>
+          <w:lang w:bidi="fa-IR"/>
+        </w:rPr>
+      </w:pPr>
+      <w:proofErr w:type="spellStart"/>
+      <w:r>
+        <w:rPr>
+          <w:lang w:bidi="fa-IR"/>
+        </w:rPr>
+        <w:t>ul.append</w:t>
+      </w:r>
+      <w:proofErr w:type="spellEnd"/>
+      <w:r>
+        <w:rPr>
+          <w:lang w:bidi="fa-IR"/>
+        </w:rPr>
+        <w:t>(…);</w:t>
+      </w:r>
+    </w:p>
+    <w:p>
+      <w:pPr>
+        <w:rPr>
+          <w:lang w:bidi="fa-IR"/>
+        </w:rPr>
+      </w:pPr>
+      <w:r>
+        <w:rPr>
+          <w:noProof/>
+          <w:lang w:bidi="fa-IR"/>
+        </w:rPr>
+        <w:pict w14:anchorId="12F69B9F">
+          <v:shape id="_x0000_s1036" type="#_x0000_t87" style="position:absolute;left:0;text-align:left;margin-left:290.6pt;margin-top:37.3pt;width:14.65pt;height:66.75pt;z-index:251666432" adj=",5970"/>
+        </w:pict>
+      </w:r>
+      <w:r>
+        <w:rPr>
+          <w:lang w:bidi="fa-IR"/>
+        </w:rPr>
+        <w:t>By using this method we can add string in the DOM or we can add multiple elements by using comma.</w:t>
+      </w:r>
+    </w:p>
+    <w:p>
+      <w:pPr>
+        <w:rPr>
+          <w:b/>
+          <w:bCs/>
+          <w:i/>
+          <w:iCs/>
+          <w:lang w:bidi="fa-IR"/>
+        </w:rPr>
+      </w:pPr>
+      <w:r>
+        <w:rPr>
+          <w:lang w:bidi="fa-IR"/>
+        </w:rPr>
+        <w:t>There are some methods for adding elements like :         .</w:t>
+      </w:r>
+      <w:proofErr w:type="spellStart"/>
+      <w:r>
+        <w:rPr>
+          <w:b/>
+          <w:bCs/>
+          <w:i/>
+          <w:iCs/>
+          <w:lang w:bidi="fa-IR"/>
+        </w:rPr>
+        <w:t>lastElementChild.before</w:t>
+      </w:r>
+      <w:proofErr w:type="spellEnd"/>
+      <w:r>
+        <w:rPr>
+          <w:b/>
+          <w:bCs/>
+          <w:i/>
+          <w:iCs/>
+          <w:lang w:bidi="fa-IR"/>
+        </w:rPr>
+        <w:t>(</w:t>
+      </w:r>
+      <w:proofErr w:type="spellStart"/>
+      <w:r>
+        <w:rPr>
+          <w:b/>
+          <w:bCs/>
+          <w:i/>
+          <w:iCs/>
+          <w:lang w:bidi="fa-IR"/>
+        </w:rPr>
+        <w:t>newEle</w:t>
+      </w:r>
+      <w:proofErr w:type="spellEnd"/>
+      <w:r>
+        <w:rPr>
+          <w:b/>
+          <w:bCs/>
+          <w:i/>
+          <w:iCs/>
+          <w:lang w:bidi="fa-IR"/>
+        </w:rPr>
+        <w:t>)</w:t>
+      </w:r>
+    </w:p>
+    <w:p>
+      <w:pPr>
+        <w:rPr>
+          <w:b/>
+          <w:bCs/>
+          <w:i/>
+          <w:iCs/>
+          <w:lang w:bidi="fa-IR"/>
+        </w:rPr>
+      </w:pPr>
+      <w:r>
+        <w:rPr>
+          <w:b/>
+          <w:bCs/>
+          <w:i/>
+          <w:iCs/>
+          <w:lang w:bidi="fa-IR"/>
+        </w:rPr>
+        <w:tab/>
+      </w:r>
+      <w:r>
+        <w:rPr>
+          <w:b/>
+          <w:bCs/>
+          <w:i/>
+          <w:iCs/>
+          <w:lang w:bidi="fa-IR"/>
+        </w:rPr>
+        <w:tab/>
+      </w:r>
+      <w:r>
+        <w:rPr>
+          <w:b/>
+          <w:bCs/>
+          <w:i/>
+          <w:iCs/>
+          <w:lang w:bidi="fa-IR"/>
+        </w:rPr>
+        <w:tab/>
+      </w:r>
+      <w:r>
+        <w:rPr>
+          <w:b/>
+          <w:bCs/>
+          <w:i/>
+          <w:iCs/>
+          <w:lang w:bidi="fa-IR"/>
+        </w:rPr>
+        <w:tab/>
+      </w:r>
+      <w:r>
+        <w:rPr>
+          <w:b/>
+          <w:bCs/>
+          <w:i/>
+          <w:iCs/>
+          <w:lang w:bidi="fa-IR"/>
+        </w:rPr>
+        <w:tab/>
+      </w:r>
+      <w:r>
+        <w:rPr>
+          <w:b/>
+          <w:bCs/>
+          <w:i/>
+          <w:iCs/>
+          <w:lang w:bidi="fa-IR"/>
+        </w:rPr>
+        <w:tab/>
+      </w:r>
+      <w:r>
+        <w:rPr>
+          <w:b/>
+          <w:bCs/>
+          <w:i/>
+          <w:iCs/>
+          <w:lang w:bidi="fa-IR"/>
+        </w:rPr>
+        <w:tab/>
+      </w:r>
+      <w:r>
+        <w:rPr>
+          <w:b/>
+          <w:bCs/>
+          <w:i/>
+          <w:iCs/>
+          <w:lang w:bidi="fa-IR"/>
+        </w:rPr>
+        <w:tab/>
+        <w:t xml:space="preserve">        .</w:t>
+      </w:r>
+      <w:proofErr w:type="spellStart"/>
+      <w:r>
+        <w:rPr>
+          <w:b/>
+          <w:bCs/>
+          <w:i/>
+          <w:iCs/>
+          <w:lang w:bidi="fa-IR"/>
+        </w:rPr>
+        <w:t>lastElementChild.after</w:t>
+      </w:r>
+      <w:proofErr w:type="spellEnd"/>
+      <w:r>
+        <w:rPr>
+          <w:b/>
+          <w:bCs/>
+          <w:i/>
+          <w:iCs/>
+          <w:lang w:bidi="fa-IR"/>
+        </w:rPr>
+        <w:t>(</w:t>
+      </w:r>
+      <w:proofErr w:type="spellStart"/>
+      <w:r>
+        <w:rPr>
+          <w:b/>
+          <w:bCs/>
+          <w:i/>
+          <w:iCs/>
+          <w:lang w:bidi="fa-IR"/>
+        </w:rPr>
+        <w:t>newEle</w:t>
+      </w:r>
+      <w:proofErr w:type="spellEnd"/>
+      <w:r>
+        <w:rPr>
+          <w:b/>
+          <w:bCs/>
+          <w:i/>
+          <w:iCs/>
+          <w:lang w:bidi="fa-IR"/>
+        </w:rPr>
+        <w:t>)</w:t>
+      </w:r>
+    </w:p>
+    <w:p>
+      <w:pPr>
+        <w:rPr>
+          <w:b/>
+          <w:bCs/>
+          <w:i/>
+          <w:iCs/>
+          <w:lang w:bidi="fa-IR"/>
+        </w:rPr>
+      </w:pPr>
+      <w:r>
+        <w:rPr>
+          <w:b/>
+          <w:bCs/>
+          <w:i/>
+          <w:iCs/>
+          <w:lang w:bidi="fa-IR"/>
+        </w:rPr>
+        <w:tab/>
+      </w:r>
+      <w:r>
+        <w:rPr>
+          <w:b/>
+          <w:bCs/>
+          <w:i/>
+          <w:iCs/>
+          <w:lang w:bidi="fa-IR"/>
+        </w:rPr>
+        <w:tab/>
+      </w:r>
+      <w:r>
+        <w:rPr>
+          <w:b/>
+          <w:bCs/>
+          <w:i/>
+          <w:iCs/>
+          <w:lang w:bidi="fa-IR"/>
+        </w:rPr>
+        <w:tab/>
+      </w:r>
+      <w:r>
+        <w:rPr>
+          <w:b/>
+          <w:bCs/>
+          <w:i/>
+          <w:iCs/>
+          <w:lang w:bidi="fa-IR"/>
+        </w:rPr>
+        <w:tab/>
+      </w:r>
+      <w:r>
+        <w:rPr>
+          <w:b/>
+          <w:bCs/>
+          <w:i/>
+          <w:iCs/>
+          <w:lang w:bidi="fa-IR"/>
+        </w:rPr>
+        <w:tab/>
+      </w:r>
+      <w:r>
+        <w:rPr>
+          <w:b/>
+          <w:bCs/>
+          <w:i/>
+          <w:iCs/>
+          <w:lang w:bidi="fa-IR"/>
+        </w:rPr>
+        <w:tab/>
+      </w:r>
+      <w:r>
+        <w:rPr>
+          <w:b/>
+          <w:bCs/>
+          <w:i/>
+          <w:iCs/>
+          <w:lang w:bidi="fa-IR"/>
+        </w:rPr>
+        <w:tab/>
+      </w:r>
+      <w:r>
+        <w:rPr>
+          <w:b/>
+          <w:bCs/>
+          <w:i/>
+          <w:iCs/>
+          <w:lang w:bidi="fa-IR"/>
+        </w:rPr>
+        <w:tab/>
+        <w:t xml:space="preserve">        .</w:t>
+      </w:r>
+      <w:proofErr w:type="spellStart"/>
+      <w:r>
+        <w:rPr>
+          <w:b/>
+          <w:bCs/>
+          <w:i/>
+          <w:iCs/>
+          <w:lang w:bidi="fa-IR"/>
+        </w:rPr>
+        <w:t>firstElementChild.replaceWith</w:t>
+      </w:r>
+      <w:proofErr w:type="spellEnd"/>
+      <w:r>
+        <w:rPr>
+          <w:b/>
+          <w:bCs/>
+          <w:i/>
+          <w:iCs/>
+          <w:lang w:bidi="fa-IR"/>
+        </w:rPr>
+        <w:t>(</w:t>
+      </w:r>
+      <w:proofErr w:type="spellStart"/>
+      <w:r>
+        <w:rPr>
+          <w:b/>
+          <w:bCs/>
+          <w:i/>
+          <w:iCs/>
+          <w:lang w:bidi="fa-IR"/>
+        </w:rPr>
+        <w:t>newEle</w:t>
+      </w:r>
+      <w:proofErr w:type="spellEnd"/>
+      <w:r>
+        <w:rPr>
+          <w:b/>
+          <w:bCs/>
+          <w:i/>
+          <w:iCs/>
+          <w:lang w:bidi="fa-IR"/>
+        </w:rPr>
+        <w:t>)</w:t>
+      </w:r>
+    </w:p>
+    <w:p>
+      <w:pPr>
+        <w:rPr>
+          <w:lang w:bidi="fa-IR"/>
+        </w:rPr>
+      </w:pPr>
+    </w:p>
+    <w:p>
+      <w:pPr>
+        <w:rPr>
+          <w:lang w:bidi="fa-IR"/>
+        </w:rPr>
+      </w:pPr>
+      <w:r>
+        <w:rPr>
+          <w:lang w:bidi="fa-IR"/>
+        </w:rPr>
+        <w:lastRenderedPageBreak/>
+        <w:t xml:space="preserve">Another useful method is </w:t>
+      </w:r>
+      <w:r>
+        <w:rPr>
+          <w:b/>
+          <w:bCs/>
+          <w:i/>
+          <w:iCs/>
+          <w:lang w:bidi="fa-IR"/>
+        </w:rPr>
+        <w:t>“</w:t>
+      </w:r>
+      <w:proofErr w:type="spellStart"/>
+      <w:r>
+        <w:rPr>
+          <w:b/>
+          <w:bCs/>
+          <w:i/>
+          <w:iCs/>
+          <w:lang w:bidi="fa-IR"/>
+        </w:rPr>
+        <w:t>insertAdjacentElement</w:t>
+      </w:r>
+      <w:proofErr w:type="spellEnd"/>
+      <w:r>
+        <w:rPr>
+          <w:b/>
+          <w:bCs/>
+          <w:i/>
+          <w:iCs/>
+          <w:lang w:bidi="fa-IR"/>
+        </w:rPr>
+        <w:t>”</w:t>
+      </w:r>
+      <w:r>
+        <w:rPr>
+          <w:b/>
+          <w:bCs/>
+          <w:i/>
+          <w:iCs/>
+          <w:lang w:bidi="fa-IR"/>
+        </w:rPr>
+        <w:t xml:space="preserve"> </w:t>
+      </w:r>
+      <w:r>
+        <w:rPr>
+          <w:lang w:bidi="fa-IR"/>
+        </w:rPr>
+        <w:t>:</w:t>
+      </w:r>
+    </w:p>
+    <w:p>
+      <w:pPr>
+        <w:pStyle w:val="Code"/>
+        <w:rPr>
+          <w:lang w:bidi="fa-IR"/>
+        </w:rPr>
+      </w:pPr>
+      <w:r>
+        <w:rPr>
+          <w:lang w:bidi="fa-IR"/>
+        </w:rPr>
+        <w:t xml:space="preserve">const list = </w:t>
+      </w:r>
+      <w:proofErr w:type="spellStart"/>
+      <w:r>
+        <w:rPr>
+          <w:lang w:bidi="fa-IR"/>
+        </w:rPr>
+        <w:t>document.querySelector</w:t>
+      </w:r>
+      <w:proofErr w:type="spellEnd"/>
+      <w:r>
+        <w:rPr>
+          <w:lang w:bidi="fa-IR"/>
+        </w:rPr>
+        <w:t>(“ul”);</w:t>
+      </w:r>
+    </w:p>
+    <w:p>
+      <w:pPr>
+        <w:pStyle w:val="Code"/>
+        <w:rPr>
+          <w:lang w:bidi="fa-IR"/>
+        </w:rPr>
+      </w:pPr>
+      <w:r>
+        <w:rPr>
+          <w:lang w:bidi="fa-IR"/>
+        </w:rPr>
+        <w:t xml:space="preserve">const </w:t>
+      </w:r>
+      <w:proofErr w:type="spellStart"/>
+      <w:r>
+        <w:rPr>
+          <w:lang w:bidi="fa-IR"/>
+        </w:rPr>
+        <w:t>secondLi</w:t>
+      </w:r>
+      <w:proofErr w:type="spellEnd"/>
+      <w:r>
+        <w:rPr>
+          <w:lang w:bidi="fa-IR"/>
+        </w:rPr>
+        <w:t xml:space="preserve"> = </w:t>
+      </w:r>
+      <w:proofErr w:type="spellStart"/>
+      <w:r>
+        <w:rPr>
+          <w:lang w:bidi="fa-IR"/>
+        </w:rPr>
+        <w:t>list.children</w:t>
+      </w:r>
+      <w:proofErr w:type="spellEnd"/>
+      <w:r>
+        <w:rPr>
+          <w:lang w:bidi="fa-IR"/>
+        </w:rPr>
+        <w:t>[1];</w:t>
+      </w:r>
+    </w:p>
+    <w:p>
+      <w:pPr>
+        <w:pStyle w:val="Code"/>
+        <w:rPr>
+          <w:lang w:bidi="fa-IR"/>
+        </w:rPr>
+      </w:pPr>
+      <w:r>
+        <w:rPr>
+          <w:lang w:bidi="fa-IR"/>
+        </w:rPr>
+        <w:t xml:space="preserve">const </w:t>
+      </w:r>
+      <w:proofErr w:type="spellStart"/>
+      <w:r>
+        <w:rPr>
+          <w:lang w:bidi="fa-IR"/>
+        </w:rPr>
+        <w:t>newLi</w:t>
+      </w:r>
+      <w:proofErr w:type="spellEnd"/>
+      <w:r>
+        <w:rPr>
+          <w:lang w:bidi="fa-IR"/>
+        </w:rPr>
+        <w:t xml:space="preserve"> = </w:t>
+      </w:r>
+      <w:proofErr w:type="spellStart"/>
+      <w:r>
+        <w:rPr>
+          <w:lang w:bidi="fa-IR"/>
+        </w:rPr>
+        <w:t>document.createElement</w:t>
+      </w:r>
+      <w:proofErr w:type="spellEnd"/>
+      <w:r>
+        <w:rPr>
+          <w:lang w:bidi="fa-IR"/>
+        </w:rPr>
+        <w:t>(“li”)</w:t>
+      </w:r>
+    </w:p>
+    <w:p>
+      <w:pPr>
+        <w:pStyle w:val="Code"/>
+        <w:rPr>
+          <w:lang w:bidi="fa-IR"/>
+        </w:rPr>
+      </w:pPr>
+      <w:proofErr w:type="spellStart"/>
+      <w:r>
+        <w:rPr>
+          <w:lang w:bidi="fa-IR"/>
+        </w:rPr>
+        <w:t>secondLi.insertAdjacentElement</w:t>
+      </w:r>
+      <w:proofErr w:type="spellEnd"/>
+      <w:r>
+        <w:rPr>
+          <w:lang w:bidi="fa-IR"/>
+        </w:rPr>
+        <w:t>(“</w:t>
+      </w:r>
+      <w:proofErr w:type="spellStart"/>
+      <w:r>
+        <w:rPr>
+          <w:lang w:bidi="fa-IR"/>
+        </w:rPr>
+        <w:t>afterEnd</w:t>
+      </w:r>
+      <w:proofErr w:type="spellEnd"/>
+      <w:r>
+        <w:rPr>
+          <w:lang w:bidi="fa-IR"/>
+        </w:rPr>
+        <w:t>”,</w:t>
+      </w:r>
+      <w:proofErr w:type="spellStart"/>
+      <w:r>
+        <w:rPr>
+          <w:lang w:bidi="fa-IR"/>
+        </w:rPr>
+        <w:t>newLi</w:t>
+      </w:r>
+      <w:proofErr w:type="spellEnd"/>
+      <w:r>
+        <w:rPr>
+          <w:lang w:bidi="fa-IR"/>
+        </w:rPr>
+        <w:t>)</w:t>
+      </w:r>
+      <w:r>
+        <w:rPr>
+          <w:lang w:bidi="fa-IR"/>
+        </w:rPr>
+        <w:t>;</w:t>
+      </w:r>
+    </w:p>
+    <w:p>
+      <w:pPr>
+        <w:rPr>
+          <w:lang w:bidi="fa-IR"/>
+        </w:rPr>
+      </w:pPr>
+      <w:r>
+        <w:rPr>
+          <w:lang w:bidi="fa-IR"/>
+        </w:rPr>
+        <w:t xml:space="preserve">Like </w:t>
+      </w:r>
+      <w:proofErr w:type="spellStart"/>
+      <w:r>
+        <w:rPr>
+          <w:lang w:bidi="fa-IR"/>
+        </w:rPr>
+        <w:t>insertAdjacentHTML</w:t>
+      </w:r>
+      <w:proofErr w:type="spellEnd"/>
+      <w:r>
+        <w:rPr>
+          <w:lang w:bidi="fa-IR"/>
+        </w:rPr>
+        <w:t xml:space="preserve"> this method has other methods like </w:t>
+      </w:r>
+      <w:proofErr w:type="spellStart"/>
+      <w:r>
+        <w:rPr>
+          <w:b/>
+          <w:bCs/>
+          <w:lang w:bidi="fa-IR"/>
+        </w:rPr>
+        <w:t>beforeBegin</w:t>
+      </w:r>
+      <w:proofErr w:type="spellEnd"/>
+      <w:r>
+        <w:rPr>
+          <w:lang w:bidi="fa-IR"/>
+        </w:rPr>
+        <w:t>, …</w:t>
+      </w:r>
+    </w:p>
+    <w:p>
+      <w:pPr>
+        <w:pStyle w:val="Heading2"/>
+        <w:rPr>
+          <w:lang w:bidi="fa-IR"/>
+        </w:rPr>
+      </w:pPr>
+      <w:r>
+        <w:rPr>
+          <w:lang w:bidi="fa-IR"/>
+        </w:rPr>
+        <w:t>Cloning DOM nodes</w:t>
+      </w:r>
+    </w:p>
+    <w:p>
+      <w:pPr>
+        <w:ind w:left="0" w:firstLine="0"/>
+        <w:rPr>
+          <w:lang w:bidi="fa-IR"/>
+        </w:rPr>
+      </w:pPr>
+      <w:r>
+        <w:rPr>
+          <w:lang w:bidi="fa-IR"/>
+        </w:rPr>
+        <w:tab/>
+        <w:t>Cloning a node by the option of deep cloning or not deep :</w:t>
+      </w:r>
+    </w:p>
+    <w:p>
+      <w:pPr>
+        <w:pStyle w:val="Code"/>
+        <w:rPr>
+          <w:lang w:bidi="fa-IR"/>
+        </w:rPr>
+      </w:pPr>
+      <w:r>
+        <w:rPr>
+          <w:lang w:bidi="fa-IR"/>
+        </w:rPr>
+        <w:t xml:space="preserve">const newLi2 = </w:t>
+      </w:r>
+      <w:proofErr w:type="spellStart"/>
+      <w:r>
+        <w:rPr>
+          <w:lang w:bidi="fa-IR"/>
+        </w:rPr>
+        <w:t>newLi.cloneNode</w:t>
+      </w:r>
+      <w:proofErr w:type="spellEnd"/>
+      <w:r>
+        <w:rPr>
+          <w:lang w:bidi="fa-IR"/>
+        </w:rPr>
+        <w:t>(true)</w:t>
+      </w:r>
+    </w:p>
+    <w:p>
+      <w:pPr>
+        <w:rPr>
+          <w:lang w:bidi="fa-IR"/>
+        </w:rPr>
+      </w:pPr>
+      <w:r>
+        <w:rPr>
+          <w:lang w:bidi="fa-IR"/>
+        </w:rPr>
+        <w:t>If we pass true it will deep clone (copy all the descend</w:t>
+      </w:r>
+      <w:r>
+        <w:rPr>
+          <w:lang w:bidi="fa-IR"/>
+        </w:rPr>
+        <w:t>a</w:t>
+      </w:r>
+      <w:r>
+        <w:rPr>
+          <w:lang w:bidi="fa-IR"/>
+        </w:rPr>
+        <w:t>nts) and by passing false it will not.</w:t>
       </w:r>
     </w:p>
     <w:p>

</xml_diff>

<commit_message>
Webpack plugins and split
</commit_message>
<xml_diff>
--- a/Javascript/Javascript_Maximilliam.docx
+++ b/Javascript/Javascript_Maximilliam.docx
@@ -1382,7 +1382,7 @@
           <w:lang w:bidi="fa-IR"/>
         </w:rPr>
         <w:pict w14:anchorId="12F69B9F">
-          <v:shape id="_x0000_s1036" type="#_x0000_t87" style="position:absolute;left:0;text-align:left;margin-left:290.6pt;margin-top:37.3pt;width:14.65pt;height:66.75pt;z-index:251666432" adj=",7329"/>
+          <v:shape id="_x0000_s1036" type="#_x0000_t87" style="position:absolute;left:0;text-align:left;margin-left:290.6pt;margin-top:37.3pt;width:14.65pt;height:66.75pt;z-index:251666432" adj=",3600"/>
         </w:pict>
       </w:r>
       <w:r>
@@ -5407,28 +5407,7 @@
           <w:color w:val="538135" w:themeColor="accent6" w:themeShade="BF"/>
           <w:lang w:bidi="fa-IR"/>
         </w:rPr>
-        <w:t xml:space="preserve"> </w:t>
-      </w:r>
-      <w:r>
-        <w:rPr>
-          <w:color w:val="538135" w:themeColor="accent6" w:themeShade="BF"/>
-          <w:lang w:bidi="fa-IR"/>
-        </w:rPr>
-        <w:t>[“Sport”,</w:t>
-      </w:r>
-      <w:r>
-        <w:rPr>
-          <w:color w:val="538135" w:themeColor="accent6" w:themeShade="BF"/>
-          <w:lang w:bidi="fa-IR"/>
-        </w:rPr>
-        <w:t xml:space="preserve">”Coding”, </w:t>
-      </w:r>
-      <w:r>
-        <w:rPr>
-          <w:color w:val="538135" w:themeColor="accent6" w:themeShade="BF"/>
-          <w:lang w:bidi="fa-IR"/>
-        </w:rPr>
-        <w:t>”Reading”, “Painting”];</w:t>
+        <w:t xml:space="preserve"> [“Sport”,”Coding”, ”Reading”, “Painting”];</w:t>
       </w:r>
     </w:p>
     <w:p>

</xml_diff>